<commit_message>
feat: atualização dos requisitos da Urna Eletrônica Universitaria
</commit_message>
<xml_diff>
--- a/desc/Requisitos da urna.docx
+++ b/desc/Requisitos da urna.docx
@@ -1,152 +1,379 @@
 
 <file path=word/document.xml><?xml version="1.0" encoding="utf-8"?>
-<w:document xmlns:wpc="http://schemas.microsoft.com/office/word/2010/wordprocessingCanvas" xmlns:cx="http://schemas.microsoft.com/office/drawing/2014/chartex" xmlns:cx1="http://schemas.microsoft.com/office/drawing/2015/9/8/chartex" xmlns:cx2="http://schemas.microsoft.com/office/drawing/2015/10/21/chartex" xmlns:cx3="http://schemas.microsoft.com/office/drawing/2016/5/9/chartex" xmlns:cx4="http://schemas.microsoft.com/office/drawing/2016/5/10/chartex" xmlns:cx5="http://schemas.microsoft.com/office/drawing/2016/5/11/chartex" xmlns:cx6="http://schemas.microsoft.com/office/drawing/2016/5/12/chartex" xmlns:cx7="http://schemas.microsoft.com/office/drawing/2016/5/13/chartex" xmlns:cx8="http://schemas.microsoft.com/office/drawing/2016/5/14/chartex" xmlns:mc="http://schemas.openxmlformats.org/markup-compatibility/2006" xmlns:aink="http://schemas.microsoft.com/office/drawing/2016/ink" xmlns:am3d="http://schemas.microsoft.com/office/drawing/2017/model3d" xmlns:o="urn:schemas-microsoft-com:office:office" xmlns:r="http://schemas.openxmlformats.org/officeDocument/2006/relationships" xmlns:m="http://schemas.openxmlformats.org/officeDocument/2006/math" xmlns:v="urn:schemas-microsoft-com:vml" xmlns:wp14="http://schemas.microsoft.com/office/word/2010/wordprocessingDrawing" xmlns:wp="http://schemas.openxmlformats.org/drawingml/2006/wordprocessingDrawing" xmlns:w10="urn:schemas-microsoft-com:office:word" xmlns:w="http://schemas.openxmlformats.org/wordprocessingml/2006/main" xmlns:w14="http://schemas.microsoft.com/office/word/2010/wordml" xmlns:w15="http://schemas.microsoft.com/office/word/2012/wordml" xmlns:w16cex="http://schemas.microsoft.com/office/word/2018/wordml/cex" xmlns:w16cid="http://schemas.microsoft.com/office/word/2016/wordml/cid" xmlns:w16="http://schemas.microsoft.com/office/word/2018/wordml" xmlns:w16se="http://schemas.microsoft.com/office/word/2015/wordml/symex" xmlns:wpg="http://schemas.microsoft.com/office/word/2010/wordprocessingGroup" xmlns:wpi="http://schemas.microsoft.com/office/word/2010/wordprocessingInk" xmlns:wne="http://schemas.microsoft.com/office/word/2006/wordml" xmlns:wps="http://schemas.microsoft.com/office/word/2010/wordprocessingShape" mc:Ignorable="w14 w15 w16se w16cid w16 w16cex wp14">
+<w:document xmlns:o="urn:schemas-microsoft-com:office:office" xmlns:r="http://schemas.openxmlformats.org/officeDocument/2006/relationships" xmlns:v="urn:schemas-microsoft-com:vml" xmlns:w="http://schemas.openxmlformats.org/wordprocessingml/2006/main" xmlns:w10="urn:schemas-microsoft-com:office:word" xmlns:wp="http://schemas.openxmlformats.org/drawingml/2006/wordprocessingDrawing" xmlns:wps="http://schemas.microsoft.com/office/word/2010/wordprocessingShape" xmlns:wpg="http://schemas.microsoft.com/office/word/2010/wordprocessingGroup" xmlns:mc="http://schemas.openxmlformats.org/markup-compatibility/2006" xmlns:wp14="http://schemas.microsoft.com/office/word/2010/wordprocessingDrawing" xmlns:w14="http://schemas.microsoft.com/office/word/2010/wordml" mc:Ignorable="w14 wp14">
   <w:body>
     <w:p>
-      <w:r>
-        <w:t>Requisitos da urna:</w:t>
-      </w:r>
-    </w:p>
-    <w:p>
-      <w:r>
-        <w:t>1</w:t>
-      </w:r>
-      <w:r>
-        <w:t>-</w:t>
-      </w:r>
-      <w:r>
-        <w:t xml:space="preserve"> Receber login e senha do usuário:</w:t>
-      </w:r>
-      <w:r>
-        <w:t xml:space="preserve"> </w:t>
-      </w:r>
-      <w:r>
-        <w:t>A urna eletrônica deve permitir que o eleitor insira seu login e senha para autenticação no sistema antes de votar.</w:t>
-      </w:r>
-    </w:p>
-    <w:p>
-      <w:r>
-        <w:t>2</w:t>
-      </w:r>
-      <w:r>
-        <w:t>-</w:t>
-      </w:r>
-      <w:r>
-        <w:t xml:space="preserve"> Validar login e senha: O sistema deve verificar se o login e senha fornecidos pelo eleitor são válidos e correspondem a um eleitor registrado.</w:t>
-      </w:r>
-    </w:p>
-    <w:p>
-      <w:r>
-        <w:t>3</w:t>
-      </w:r>
-      <w:r>
-        <w:t>-</w:t>
-      </w:r>
-      <w:r>
-        <w:t xml:space="preserve"> Validação dos dados: A urna eletrônica deve verificar se as escolhas feitas pelo eleitor durante o processo de votação estão corretas e dentro dos critérios válidos.</w:t>
-      </w:r>
-    </w:p>
-    <w:p>
-      <w:r>
-        <w:t>4</w:t>
-      </w:r>
-      <w:r>
-        <w:t>-</w:t>
-      </w:r>
-      <w:r>
-        <w:t xml:space="preserve"> Confirmação de fim de votação: Após o eleitor fazer suas escolhas, o sistema deve mostrar uma tela de confirmação para revisar e verificar os votos antes de finalizar a votação.</w:t>
-      </w:r>
-    </w:p>
-    <w:p>
-      <w:r>
-        <w:t>5</w:t>
-      </w:r>
-      <w:r>
-        <w:t>-</w:t>
+      <w:pPr>
+        <w:pStyle w:val="Normal"/>
+        <w:jc w:val="center"/>
+        <w:rPr>
+          <w:rFonts w:ascii="Arial Black" w:hAnsi="Arial Black"/>
+        </w:rPr>
+      </w:pPr>
+      <w:r>
+        <w:rPr>
+          <w:rFonts w:ascii="Arial Black" w:hAnsi="Arial Black"/>
+        </w:rPr>
+        <w:t>Requisitos da urna</w:t>
+      </w:r>
+    </w:p>
+    <w:p>
+      <w:pPr>
+        <w:pStyle w:val="Normal"/>
+        <w:rPr>
+          <w:rFonts w:ascii="Arial Black" w:hAnsi="Arial Black"/>
+        </w:rPr>
+      </w:pPr>
+      <w:r>
+        <w:rPr>
+          <w:rFonts w:ascii="Arial Black" w:hAnsi="Arial Black"/>
+        </w:rPr>
+        <w:t xml:space="preserve">Requisitos mantidos: </w:t>
+      </w:r>
+    </w:p>
+    <w:p>
+      <w:pPr>
+        <w:pStyle w:val="Normal"/>
+        <w:rPr/>
+      </w:pPr>
+      <w:r>
+        <w:rPr>
+          <w:b/>
+          <w:bCs/>
+          <w:sz w:val="24"/>
+          <w:szCs w:val="24"/>
+        </w:rPr>
+        <w:t>1- Receber login e senha do usuário:</w:t>
+      </w:r>
+      <w:r>
+        <w:rPr/>
+        <w:t xml:space="preserve"> A urna eletrônica deve permitir que o eleitor insira seu login (matricula) e senha para autenticação no sistema antes de votar.</w:t>
+      </w:r>
+    </w:p>
+    <w:p>
+      <w:pPr>
+        <w:pStyle w:val="Normal"/>
+        <w:rPr/>
+      </w:pPr>
+      <w:r>
+        <w:rPr>
+          <w:b/>
+          <w:bCs/>
+          <w:sz w:val="24"/>
+          <w:szCs w:val="24"/>
+        </w:rPr>
+        <w:t>2- Validar login e senha</w:t>
+      </w:r>
+      <w:r>
+        <w:rPr/>
+        <w:t>: O sistema deve verificar se o login e senha fornecidos pelo eleitor são válidos e correspondem a um eleitor registrado.</w:t>
+      </w:r>
+    </w:p>
+    <w:p>
+      <w:pPr>
+        <w:pStyle w:val="Normal"/>
+        <w:rPr/>
+      </w:pPr>
+      <w:r>
+        <w:rPr>
+          <w:b/>
+          <w:bCs/>
+          <w:sz w:val="24"/>
+          <w:szCs w:val="24"/>
+        </w:rPr>
+        <w:t>3- Validação dos dados</w:t>
+      </w:r>
+      <w:r>
+        <w:rPr/>
+        <w:t>: A urna eletrônica deve verificar se as escolhas feitas pelo eleitor durante o processo de votação estão corretas e dentro dos critérios válidos.</w:t>
+      </w:r>
+    </w:p>
+    <w:p>
+      <w:pPr>
+        <w:pStyle w:val="Normal"/>
+        <w:rPr/>
+      </w:pPr>
+      <w:r>
+        <w:rPr>
+          <w:b/>
+          <w:bCs/>
+          <w:sz w:val="24"/>
+          <w:szCs w:val="24"/>
+        </w:rPr>
+        <w:t>4- Confirmação de fim de votação</w:t>
+      </w:r>
+      <w:r>
+        <w:rPr/>
+        <w:t>: Após o eleitor fazer suas escolhas, o sistema deve mostrar uma tela de confirmação para revisar e verificar os votos antes de finalizar a votação.</w:t>
+      </w:r>
+    </w:p>
+    <w:p>
+      <w:pPr>
+        <w:pStyle w:val="Normal"/>
+        <w:rPr/>
+      </w:pPr>
+      <w:r>
+        <w:rPr>
+          <w:b/>
+          <w:bCs/>
+          <w:sz w:val="24"/>
+          <w:szCs w:val="24"/>
+        </w:rPr>
+        <w:t>5- Verificação do candidato</w:t>
+      </w:r>
+      <w:r>
+        <w:rPr/>
+        <w:t>: Antes de confirmar o voto, a urna eletrônica deve apresentar as informações do candidato selecionado para que o eleitor possa verificar sua escolha.</w:t>
+      </w:r>
+    </w:p>
+    <w:p>
+      <w:pPr>
+        <w:pStyle w:val="Normal"/>
+        <w:rPr/>
+      </w:pPr>
+      <w:r>
+        <w:rPr>
+          <w:b/>
+          <w:bCs/>
+          <w:sz w:val="24"/>
+          <w:szCs w:val="24"/>
+        </w:rPr>
+        <w:t>6- Confirmação do candidato</w:t>
+      </w:r>
+      <w:r>
+        <w:rPr/>
+        <w:t>: O eleitor deve confirmar sua escolha de candidato após revisar as informações apresentadas pela urna eletrônica.</w:t>
+      </w:r>
+    </w:p>
+    <w:p>
+      <w:pPr>
+        <w:pStyle w:val="Normal"/>
+        <w:rPr/>
+      </w:pPr>
+      <w:r>
+        <w:rPr>
+          <w:b/>
+          <w:bCs/>
+          <w:sz w:val="24"/>
+          <w:szCs w:val="24"/>
+        </w:rPr>
+        <w:t>7- Contagem automática dos dados de votação</w:t>
+      </w:r>
+      <w:r>
+        <w:rPr/>
+        <w:t>: O sistema deve contar automaticamente os votos registrados para cada candidato, partido e opções de votos em branco/nulo após o encerramento da votação.</w:t>
+      </w:r>
+    </w:p>
+    <w:p>
+      <w:pPr>
+        <w:pStyle w:val="Normal"/>
+        <w:rPr/>
+      </w:pPr>
+      <w:r>
+        <w:rPr>
+          <w:b/>
+          <w:bCs/>
+          <w:sz w:val="24"/>
+          <w:szCs w:val="24"/>
+        </w:rPr>
+        <w:t>8</w:t>
       </w:r>
       <w:bookmarkStart w:id="0" w:name="_GoBack"/>
       <w:bookmarkEnd w:id="0"/>
       <w:r>
-        <w:t xml:space="preserve"> Verificação do candidato: Antes de confirmar o voto, a urna eletrônica deve apresentar as informações do candidato selecionado para que o eleitor possa verificar sua escolha.</w:t>
-      </w:r>
-    </w:p>
-    <w:p>
-      <w:r>
-        <w:t>6</w:t>
-      </w:r>
-      <w:r>
-        <w:t>-</w:t>
-      </w:r>
-      <w:r>
-        <w:t xml:space="preserve"> Confirmação do candidato: O eleitor deve confirmar sua escolha de candidato após revisar as informações apresentadas pela urna eletrônica.</w:t>
-      </w:r>
-    </w:p>
-    <w:p>
-      <w:r>
-        <w:t>7</w:t>
-      </w:r>
-      <w:r>
-        <w:t>-</w:t>
-      </w:r>
-      <w:r>
-        <w:t xml:space="preserve"> Contagem automática dos dados de votação: O sistema deve contar automaticamente os votos registrados para cada candidato, partido e opções de votos em branco/nulo após o encerramento da votação.</w:t>
-      </w:r>
-    </w:p>
-    <w:p>
-      <w:r>
-        <w:t>8</w:t>
-      </w:r>
-      <w:r>
-        <w:t xml:space="preserve">- </w:t>
-      </w:r>
-      <w:r>
-        <w:t>Velocidade e desempenho no acesso às informações: A urna eletrônica deve ser rápida e eficiente no processamento das informações, garantindo um processo de votação ágil e sem atrasos.</w:t>
-      </w:r>
-    </w:p>
-    <w:p>
-      <w:r>
-        <w:t>9</w:t>
-      </w:r>
-      <w:r>
-        <w:t>-</w:t>
-      </w:r>
-      <w:r>
-        <w:t xml:space="preserve"> Segurança de dados: A urna eletrônica deve proteger os dados dos eleitores e resultados das votações </w:t>
-      </w:r>
-      <w:r>
-        <w:t>e garantir que cada pessoa possa votar apenas uma vez</w:t>
-      </w:r>
-      <w:r>
-        <w:t>, garantindo a confidencialidade dos dados.</w:t>
-      </w:r>
-    </w:p>
-    <w:p>
-      <w:r>
-        <w:t>10</w:t>
-      </w:r>
-      <w:r>
-        <w:t>-</w:t>
-      </w:r>
-      <w:r>
-        <w:t xml:space="preserve"> Usabilidade: A urna eletrônica deve apresentar uma interface simples e intuitiva, com instruções claras e botões de fácil identificação, permitindo que qualquer eleitor possa votar sem dificuldades ou a necessidade de conhecimentos técnicos avançados.</w:t>
+        <w:rPr>
+          <w:b/>
+          <w:bCs/>
+          <w:sz w:val="24"/>
+          <w:szCs w:val="24"/>
+        </w:rPr>
+        <w:t>- Segurança de dados</w:t>
+      </w:r>
+      <w:r>
+        <w:rPr/>
+        <w:t>: A urna eletrônica deve proteger os dados dos eleitores e resultados das votações e garantir que cada pessoa possa votar apenas uma vez, garantindo a confidencialidade dos dados.</w:t>
+      </w:r>
+    </w:p>
+    <w:p>
+      <w:pPr>
+        <w:pStyle w:val="Normal"/>
+        <w:rPr/>
+      </w:pPr>
+      <w:r>
+        <w:rPr/>
+      </w:r>
+    </w:p>
+    <w:p>
+      <w:pPr>
+        <w:pStyle w:val="Normal"/>
+        <w:rPr>
+          <w:rFonts w:ascii="Arial Black" w:hAnsi="Arial Black"/>
+        </w:rPr>
+      </w:pPr>
+      <w:r>
+        <w:rPr>
+          <w:rFonts w:ascii="Arial Black" w:hAnsi="Arial Black"/>
+        </w:rPr>
+        <w:t>Novos requisitos:</w:t>
+      </w:r>
+    </w:p>
+    <w:p>
+      <w:pPr>
+        <w:pStyle w:val="Normal"/>
+        <w:rPr>
+          <w:rFonts w:cs="Calibri" w:cstheme="minorHAnsi"/>
+        </w:rPr>
+      </w:pPr>
+      <w:r>
+        <w:rPr>
+          <w:rFonts w:cs="Calibri" w:cstheme="minorHAnsi"/>
+          <w:b/>
+          <w:bCs/>
+          <w:sz w:val="24"/>
+          <w:szCs w:val="24"/>
+        </w:rPr>
+        <w:t>9- Relatório de votos</w:t>
+      </w:r>
+      <w:r>
+        <w:rPr>
+          <w:rFonts w:cs="Calibri" w:cstheme="minorHAnsi"/>
+        </w:rPr>
+        <w:t>: A urna deve conter a funcionalidade de gerar um relatório com o total de votos realizados e os votos que cada candidato recebeu. Convém ressaltar que o relatório não informa quais eleitores votaram em tal candidato.</w:t>
+      </w:r>
+    </w:p>
+    <w:p>
+      <w:pPr>
+        <w:pStyle w:val="Normal"/>
+        <w:rPr>
+          <w:rFonts w:cs="Calibri" w:cstheme="minorHAnsi"/>
+        </w:rPr>
+      </w:pPr>
+      <w:r>
+        <w:rPr>
+          <w:rFonts w:cs="Calibri" w:cstheme="minorHAnsi"/>
+          <w:b/>
+          <w:bCs/>
+          <w:sz w:val="24"/>
+          <w:szCs w:val="24"/>
+        </w:rPr>
+        <w:t>10- Cadastro de Eleitores/candidatos</w:t>
+      </w:r>
+      <w:r>
+        <w:rPr>
+          <w:rFonts w:cs="Calibri" w:cstheme="minorHAnsi"/>
+        </w:rPr>
+        <w:t>: Para votar o eleitor precisa de um login, então é necessário o cadastro. Além disso, para poder votar de ter no mínimo 1 candidato cadastrado, logo, deve ter a funcionalidade de cadastro de candidato.</w:t>
+      </w:r>
+    </w:p>
+    <w:p>
+      <w:pPr>
+        <w:pStyle w:val="Normal"/>
+        <w:rPr>
+          <w:rFonts w:cs="Calibri" w:cstheme="minorHAnsi"/>
+        </w:rPr>
+      </w:pPr>
+      <w:r>
+        <w:rPr>
+          <w:rFonts w:cs="Calibri" w:cstheme="minorHAnsi"/>
+          <w:b/>
+          <w:bCs/>
+          <w:sz w:val="24"/>
+          <w:szCs w:val="24"/>
+        </w:rPr>
+        <w:t>11- Exclusão de candidatos/eleitores</w:t>
+      </w:r>
+      <w:r>
+        <w:rPr>
+          <w:rFonts w:cs="Calibri" w:cstheme="minorHAnsi"/>
+        </w:rPr>
+        <w:t>: O eleitor/candidato pode decidir excluir seus dados cadastrados, então a funcionalidade atende a isso.</w:t>
+      </w:r>
+    </w:p>
+    <w:p>
+      <w:pPr>
+        <w:pStyle w:val="Normal"/>
+        <w:rPr>
+          <w:rFonts w:cs="Calibri" w:cstheme="minorHAnsi"/>
+        </w:rPr>
+      </w:pPr>
+      <w:r>
+        <w:rPr>
+          <w:rFonts w:cs="Calibri" w:cstheme="minorHAnsi"/>
+          <w:b/>
+          <w:bCs/>
+          <w:sz w:val="24"/>
+          <w:szCs w:val="24"/>
+        </w:rPr>
+        <w:t>12- senha de administrador</w:t>
+      </w:r>
+      <w:r>
+        <w:rPr>
+          <w:rFonts w:cs="Calibri" w:cstheme="minorHAnsi"/>
+        </w:rPr>
+        <w:t>: Essa senha de administrador é para entrar na área de cadastro, exclusão e edição dos candidatos. O intuito da senha é para restringir o acesso de qualquer usuário nessa área.</w:t>
+      </w:r>
+    </w:p>
+    <w:p>
+      <w:pPr>
+        <w:pStyle w:val="Normal"/>
+        <w:spacing w:before="0" w:after="160"/>
+        <w:rPr>
+          <w:rFonts w:cs="Calibri" w:cstheme="minorHAnsi"/>
+        </w:rPr>
+      </w:pPr>
+      <w:r>
+        <w:rPr>
+          <w:rFonts w:cs="Calibri" w:cstheme="minorHAnsi"/>
+          <w:b/>
+          <w:bCs/>
+          <w:sz w:val="24"/>
+          <w:szCs w:val="24"/>
+        </w:rPr>
+        <w:t>13- Número invalido</w:t>
+      </w:r>
+      <w:r>
+        <w:rPr>
+          <w:rFonts w:cs="Calibri" w:cstheme="minorHAnsi"/>
+        </w:rPr>
+        <w:t xml:space="preserve">: Caso o Eleitor digite e confirme um número </w:t>
+      </w:r>
+      <w:r>
+        <w:rPr>
+          <w:rFonts w:eastAsia="Calibri" w:cs="Calibri" w:cstheme="minorHAnsi"/>
+          <w:color w:val="auto"/>
+          <w:kern w:val="0"/>
+          <w:sz w:val="22"/>
+          <w:szCs w:val="22"/>
+          <w:lang w:val="pt-BR" w:eastAsia="en-US" w:bidi="ar-SA"/>
+        </w:rPr>
+        <w:t>que</w:t>
+      </w:r>
+      <w:r>
+        <w:rPr>
+          <w:rFonts w:cs="Calibri" w:cstheme="minorHAnsi"/>
+        </w:rPr>
+        <w:t xml:space="preserve"> não está atribuído a nenhum candidato, o seu voto será nulo.</w:t>
       </w:r>
     </w:p>
     <w:sectPr>
+      <w:type w:val="nextPage"/>
       <w:pgSz w:w="11906" w:h="16838"/>
-      <w:pgMar w:top="1417" w:right="1701" w:bottom="1417" w:left="1701" w:header="708" w:footer="708" w:gutter="0"/>
-      <w:cols w:space="708"/>
-      <w:docGrid w:linePitch="360"/>
+      <w:pgMar w:left="1701" w:right="1701" w:header="0" w:top="1417" w:footer="0" w:bottom="1417" w:gutter="0"/>
+      <w:pgNumType w:fmt="decimal"/>
+      <w:formProt w:val="false"/>
+      <w:textDirection w:val="lrTb"/>
+      <w:docGrid w:type="default" w:linePitch="360" w:charSpace="8192"/>
     </w:sectPr>
   </w:body>
 </w:document>
 </file>
 
 <file path=word/styles.xml><?xml version="1.0" encoding="utf-8"?>
-<w:styles xmlns:mc="http://schemas.openxmlformats.org/markup-compatibility/2006" xmlns:r="http://schemas.openxmlformats.org/officeDocument/2006/relationships" xmlns:w="http://schemas.openxmlformats.org/wordprocessingml/2006/main" xmlns:w14="http://schemas.microsoft.com/office/word/2010/wordml" xmlns:w15="http://schemas.microsoft.com/office/word/2012/wordml" xmlns:w16cex="http://schemas.microsoft.com/office/word/2018/wordml/cex" xmlns:w16cid="http://schemas.microsoft.com/office/word/2016/wordml/cid" xmlns:w16="http://schemas.microsoft.com/office/word/2018/wordml" xmlns:w16se="http://schemas.microsoft.com/office/word/2015/wordml/symex" mc:Ignorable="w14 w15 w16se w16cid w16 w16cex">
+<w:styles xmlns:w="http://schemas.openxmlformats.org/wordprocessingml/2006/main" xmlns:w14="http://schemas.microsoft.com/office/word/2010/wordml" xmlns:mc="http://schemas.openxmlformats.org/markup-compatibility/2006" mc:Ignorable="w14">
   <w:docDefaults>
     <w:rPrDefault>
       <w:rPr>
-        <w:rFonts w:asciiTheme="minorHAnsi" w:eastAsiaTheme="minorHAnsi" w:hAnsiTheme="minorHAnsi" w:cstheme="minorBidi"/>
+        <w:rFonts w:ascii="Calibri" w:hAnsi="Calibri" w:eastAsia="Calibri" w:cs="" w:asciiTheme="minorHAnsi" w:cstheme="minorBidi" w:eastAsiaTheme="minorHAnsi" w:hAnsiTheme="minorHAnsi"/>
         <w:sz w:val="22"/>
         <w:szCs w:val="22"/>
         <w:lang w:val="pt-BR" w:eastAsia="en-US" w:bidi="ar-SA"/>
@@ -154,21 +381,21 @@
     </w:rPrDefault>
     <w:pPrDefault>
       <w:pPr>
-        <w:spacing w:after="160" w:line="259" w:lineRule="auto"/>
+        <w:suppressAutoHyphens w:val="true"/>
       </w:pPr>
     </w:pPrDefault>
   </w:docDefaults>
   <w:latentStyles w:defLockedState="0" w:defUIPriority="99" w:defSemiHidden="0" w:defUnhideWhenUsed="0" w:defQFormat="0" w:count="376">
     <w:lsdException w:name="Normal" w:uiPriority="0" w:qFormat="1"/>
     <w:lsdException w:name="heading 1" w:uiPriority="9" w:qFormat="1"/>
-    <w:lsdException w:name="heading 2" w:semiHidden="1" w:uiPriority="9" w:unhideWhenUsed="1" w:qFormat="1"/>
-    <w:lsdException w:name="heading 3" w:semiHidden="1" w:uiPriority="9" w:unhideWhenUsed="1" w:qFormat="1"/>
-    <w:lsdException w:name="heading 4" w:semiHidden="1" w:uiPriority="9" w:unhideWhenUsed="1" w:qFormat="1"/>
-    <w:lsdException w:name="heading 5" w:semiHidden="1" w:uiPriority="9" w:unhideWhenUsed="1" w:qFormat="1"/>
-    <w:lsdException w:name="heading 6" w:semiHidden="1" w:uiPriority="9" w:unhideWhenUsed="1" w:qFormat="1"/>
-    <w:lsdException w:name="heading 7" w:semiHidden="1" w:uiPriority="9" w:unhideWhenUsed="1" w:qFormat="1"/>
-    <w:lsdException w:name="heading 8" w:semiHidden="1" w:uiPriority="9" w:unhideWhenUsed="1" w:qFormat="1"/>
-    <w:lsdException w:name="heading 9" w:semiHidden="1" w:uiPriority="9" w:unhideWhenUsed="1" w:qFormat="1"/>
+    <w:lsdException w:name="heading 2" w:uiPriority="9" w:semiHidden="1" w:unhideWhenUsed="1" w:qFormat="1"/>
+    <w:lsdException w:name="heading 3" w:uiPriority="9" w:semiHidden="1" w:unhideWhenUsed="1" w:qFormat="1"/>
+    <w:lsdException w:name="heading 4" w:uiPriority="9" w:semiHidden="1" w:unhideWhenUsed="1" w:qFormat="1"/>
+    <w:lsdException w:name="heading 5" w:uiPriority="9" w:semiHidden="1" w:unhideWhenUsed="1" w:qFormat="1"/>
+    <w:lsdException w:name="heading 6" w:uiPriority="9" w:semiHidden="1" w:unhideWhenUsed="1" w:qFormat="1"/>
+    <w:lsdException w:name="heading 7" w:uiPriority="9" w:semiHidden="1" w:unhideWhenUsed="1" w:qFormat="1"/>
+    <w:lsdException w:name="heading 8" w:uiPriority="9" w:semiHidden="1" w:unhideWhenUsed="1" w:qFormat="1"/>
+    <w:lsdException w:name="heading 9" w:uiPriority="9" w:semiHidden="1" w:unhideWhenUsed="1" w:qFormat="1"/>
     <w:lsdException w:name="index 1" w:semiHidden="1" w:unhideWhenUsed="1"/>
     <w:lsdException w:name="index 2" w:semiHidden="1" w:unhideWhenUsed="1"/>
     <w:lsdException w:name="index 3" w:semiHidden="1" w:unhideWhenUsed="1"/>
@@ -178,22 +405,22 @@
     <w:lsdException w:name="index 7" w:semiHidden="1" w:unhideWhenUsed="1"/>
     <w:lsdException w:name="index 8" w:semiHidden="1" w:unhideWhenUsed="1"/>
     <w:lsdException w:name="index 9" w:semiHidden="1" w:unhideWhenUsed="1"/>
-    <w:lsdException w:name="toc 1" w:semiHidden="1" w:uiPriority="39" w:unhideWhenUsed="1"/>
-    <w:lsdException w:name="toc 2" w:semiHidden="1" w:uiPriority="39" w:unhideWhenUsed="1"/>
-    <w:lsdException w:name="toc 3" w:semiHidden="1" w:uiPriority="39" w:unhideWhenUsed="1"/>
-    <w:lsdException w:name="toc 4" w:semiHidden="1" w:uiPriority="39" w:unhideWhenUsed="1"/>
-    <w:lsdException w:name="toc 5" w:semiHidden="1" w:uiPriority="39" w:unhideWhenUsed="1"/>
-    <w:lsdException w:name="toc 6" w:semiHidden="1" w:uiPriority="39" w:unhideWhenUsed="1"/>
-    <w:lsdException w:name="toc 7" w:semiHidden="1" w:uiPriority="39" w:unhideWhenUsed="1"/>
-    <w:lsdException w:name="toc 8" w:semiHidden="1" w:uiPriority="39" w:unhideWhenUsed="1"/>
-    <w:lsdException w:name="toc 9" w:semiHidden="1" w:uiPriority="39" w:unhideWhenUsed="1"/>
+    <w:lsdException w:name="toc 1" w:uiPriority="39" w:semiHidden="1" w:unhideWhenUsed="1"/>
+    <w:lsdException w:name="toc 2" w:uiPriority="39" w:semiHidden="1" w:unhideWhenUsed="1"/>
+    <w:lsdException w:name="toc 3" w:uiPriority="39" w:semiHidden="1" w:unhideWhenUsed="1"/>
+    <w:lsdException w:name="toc 4" w:uiPriority="39" w:semiHidden="1" w:unhideWhenUsed="1"/>
+    <w:lsdException w:name="toc 5" w:uiPriority="39" w:semiHidden="1" w:unhideWhenUsed="1"/>
+    <w:lsdException w:name="toc 6" w:uiPriority="39" w:semiHidden="1" w:unhideWhenUsed="1"/>
+    <w:lsdException w:name="toc 7" w:uiPriority="39" w:semiHidden="1" w:unhideWhenUsed="1"/>
+    <w:lsdException w:name="toc 8" w:uiPriority="39" w:semiHidden="1" w:unhideWhenUsed="1"/>
+    <w:lsdException w:name="toc 9" w:uiPriority="39" w:semiHidden="1" w:unhideWhenUsed="1"/>
     <w:lsdException w:name="Normal Indent" w:semiHidden="1" w:unhideWhenUsed="1"/>
     <w:lsdException w:name="footnote text" w:semiHidden="1" w:unhideWhenUsed="1"/>
     <w:lsdException w:name="annotation text" w:semiHidden="1" w:unhideWhenUsed="1"/>
     <w:lsdException w:name="header" w:semiHidden="1" w:unhideWhenUsed="1"/>
     <w:lsdException w:name="footer" w:semiHidden="1" w:unhideWhenUsed="1"/>
     <w:lsdException w:name="index heading" w:semiHidden="1" w:unhideWhenUsed="1"/>
-    <w:lsdException w:name="caption" w:semiHidden="1" w:uiPriority="35" w:unhideWhenUsed="1" w:qFormat="1"/>
+    <w:lsdException w:name="caption" w:uiPriority="35" w:semiHidden="1" w:unhideWhenUsed="1" w:qFormat="1"/>
     <w:lsdException w:name="table of figures" w:semiHidden="1" w:unhideWhenUsed="1"/>
     <w:lsdException w:name="envelope address" w:semiHidden="1" w:unhideWhenUsed="1"/>
     <w:lsdException w:name="envelope return" w:semiHidden="1" w:unhideWhenUsed="1"/>
@@ -224,7 +451,7 @@
     <w:lsdException w:name="Title" w:uiPriority="10" w:qFormat="1"/>
     <w:lsdException w:name="Closing" w:semiHidden="1" w:unhideWhenUsed="1"/>
     <w:lsdException w:name="Signature" w:semiHidden="1" w:unhideWhenUsed="1"/>
-    <w:lsdException w:name="Default Paragraph Font" w:semiHidden="1" w:uiPriority="1" w:unhideWhenUsed="1"/>
+    <w:lsdException w:name="Default Paragraph Font" w:uiPriority="1" w:semiHidden="1" w:unhideWhenUsed="1"/>
     <w:lsdException w:name="Body Text" w:semiHidden="1" w:unhideWhenUsed="1"/>
     <w:lsdException w:name="Body Text Indent" w:semiHidden="1" w:unhideWhenUsed="1"/>
     <w:lsdException w:name="List Continue" w:semiHidden="1" w:unhideWhenUsed="1"/>
@@ -424,8 +651,8 @@
     <w:lsdException w:name="Subtle Reference" w:uiPriority="31" w:qFormat="1"/>
     <w:lsdException w:name="Intense Reference" w:uiPriority="32" w:qFormat="1"/>
     <w:lsdException w:name="Book Title" w:uiPriority="33" w:qFormat="1"/>
-    <w:lsdException w:name="Bibliography" w:semiHidden="1" w:uiPriority="37" w:unhideWhenUsed="1"/>
-    <w:lsdException w:name="TOC Heading" w:semiHidden="1" w:uiPriority="39" w:unhideWhenUsed="1" w:qFormat="1"/>
+    <w:lsdException w:name="Bibliography" w:uiPriority="37" w:semiHidden="1" w:unhideWhenUsed="1"/>
+    <w:lsdException w:name="TOC Heading" w:uiPriority="39" w:semiHidden="1" w:unhideWhenUsed="1" w:qFormat="1"/>
     <w:lsdException w:name="Plain Table 1" w:uiPriority="41"/>
     <w:lsdException w:name="Plain Table 2" w:uiPriority="42"/>
     <w:lsdException w:name="Plain Table 3" w:uiPriority="43"/>
@@ -536,15 +763,107 @@
     <w:lsdException w:name="Unresolved Mention" w:semiHidden="1" w:unhideWhenUsed="1"/>
     <w:lsdException w:name="Smart Link" w:semiHidden="1" w:unhideWhenUsed="1"/>
   </w:latentStyles>
-  <w:style w:type="paragraph" w:default="1" w:styleId="Normal">
+  <w:style w:type="paragraph" w:styleId="Normal" w:default="1">
     <w:name w:val="Normal"/>
     <w:qFormat/>
+    <w:pPr>
+      <w:widowControl/>
+      <w:suppressAutoHyphens w:val="true"/>
+      <w:bidi w:val="0"/>
+      <w:spacing w:lineRule="auto" w:line="259" w:before="0" w:after="160"/>
+      <w:jc w:val="left"/>
+    </w:pPr>
+    <w:rPr>
+      <w:rFonts w:ascii="Calibri" w:hAnsi="Calibri" w:eastAsia="Calibri" w:cs="" w:asciiTheme="minorHAnsi" w:cstheme="minorBidi" w:eastAsiaTheme="minorHAnsi" w:hAnsiTheme="minorHAnsi"/>
+      <w:color w:val="auto"/>
+      <w:kern w:val="0"/>
+      <w:sz w:val="22"/>
+      <w:szCs w:val="22"/>
+      <w:lang w:val="pt-BR" w:eastAsia="en-US" w:bidi="ar-SA"/>
+    </w:rPr>
   </w:style>
-  <w:style w:type="character" w:default="1" w:styleId="Fontepargpadro">
+  <w:style w:type="character" w:styleId="DefaultParagraphFont" w:default="1">
     <w:name w:val="Default Paragraph Font"/>
     <w:uiPriority w:val="1"/>
     <w:semiHidden/>
     <w:unhideWhenUsed/>
+    <w:qFormat/>
+    <w:rPr/>
+  </w:style>
+  <w:style w:type="paragraph" w:styleId="Heading" w:customStyle="1">
+    <w:name w:val="Heading"/>
+    <w:basedOn w:val="Normal"/>
+    <w:next w:val="TextBody"/>
+    <w:qFormat/>
+    <w:pPr>
+      <w:keepNext w:val="true"/>
+      <w:spacing w:before="240" w:after="120"/>
+    </w:pPr>
+    <w:rPr>
+      <w:rFonts w:ascii="Liberation Sans" w:hAnsi="Liberation Sans" w:eastAsia="DejaVu Sans" w:cs="DejaVu Sans"/>
+      <w:sz w:val="28"/>
+      <w:szCs w:val="28"/>
+    </w:rPr>
+  </w:style>
+  <w:style w:type="paragraph" w:styleId="TextBody">
+    <w:name w:val="Body Text"/>
+    <w:basedOn w:val="Normal"/>
+    <w:pPr>
+      <w:spacing w:lineRule="auto" w:line="276" w:before="0" w:after="140"/>
+    </w:pPr>
+    <w:rPr/>
+  </w:style>
+  <w:style w:type="paragraph" w:styleId="List">
+    <w:name w:val="List"/>
+    <w:basedOn w:val="TextBody"/>
+    <w:pPr/>
+    <w:rPr/>
+  </w:style>
+  <w:style w:type="paragraph" w:styleId="Caption">
+    <w:name w:val="Caption"/>
+    <w:basedOn w:val="Normal"/>
+    <w:qFormat/>
+    <w:pPr>
+      <w:suppressLineNumbers/>
+      <w:spacing w:before="120" w:after="120"/>
+    </w:pPr>
+    <w:rPr>
+      <w:i/>
+      <w:iCs/>
+      <w:sz w:val="24"/>
+      <w:szCs w:val="24"/>
+    </w:rPr>
+  </w:style>
+  <w:style w:type="paragraph" w:styleId="Index" w:customStyle="1">
+    <w:name w:val="Index"/>
+    <w:basedOn w:val="Normal"/>
+    <w:qFormat/>
+    <w:pPr>
+      <w:suppressLineNumbers/>
+    </w:pPr>
+    <w:rPr/>
+  </w:style>
+  <w:style w:type="paragraph" w:styleId="Caption1">
+    <w:name w:val="caption"/>
+    <w:basedOn w:val="Normal"/>
+    <w:qFormat/>
+    <w:pPr>
+      <w:suppressLineNumbers/>
+      <w:spacing w:before="120" w:after="120"/>
+    </w:pPr>
+    <w:rPr>
+      <w:i/>
+      <w:iCs/>
+      <w:sz w:val="24"/>
+      <w:szCs w:val="24"/>
+    </w:rPr>
+  </w:style>
+  <w:style w:type="numbering" w:styleId="NoList" w:default="1">
+    <w:name w:val="No List"/>
+    <w:uiPriority w:val="99"/>
+    <w:semiHidden/>
+    <w:unhideWhenUsed/>
+    <w:qFormat/>
   </w:style>
   <w:style w:type="table" w:default="1" w:styleId="Tabelanormal">
     <w:name w:val="Normal Table"/>
@@ -552,7 +871,6 @@
     <w:semiHidden/>
     <w:unhideWhenUsed/>
     <w:tblPr>
-      <w:tblInd w:w="0" w:type="dxa"/>
       <w:tblCellMar>
         <w:top w:w="0" w:type="dxa"/>
         <w:left w:w="108" w:type="dxa"/>
@@ -560,12 +878,6 @@
         <w:right w:w="108" w:type="dxa"/>
       </w:tblCellMar>
     </w:tblPr>
-  </w:style>
-  <w:style w:type="numbering" w:default="1" w:styleId="Semlista">
-    <w:name w:val="No List"/>
-    <w:uiPriority w:val="99"/>
-    <w:semiHidden/>
-    <w:unhideWhenUsed/>
   </w:style>
 </w:styles>
 </file>

</xml_diff>